<commit_message>
Updated notification logic and added new migration
</commit_message>
<xml_diff>
--- a/CDM/CDM.docx
+++ b/CDM/CDM.docx
@@ -8,10 +8,10 @@
           <w:noProof/>
         </w:rPr>
         <w:drawing>
-          <wp:inline distT="0" distB="0" distL="0" distR="0" wp14:anchorId="45B72504" wp14:editId="585D59B3">
-            <wp:extent cx="5943600" cy="4993640"/>
+          <wp:inline distT="0" distB="0" distL="0" distR="0" wp14:anchorId="017FB105" wp14:editId="5319F809">
+            <wp:extent cx="5943600" cy="4819015"/>
             <wp:effectExtent l="0" t="0" r="0" b="0"/>
-            <wp:docPr id="2136532672" name="Picture 1"/>
+            <wp:docPr id="1525042539" name="Picture 1"/>
             <wp:cNvGraphicFramePr>
               <a:graphicFrameLocks xmlns:a="http://schemas.openxmlformats.org/drawingml/2006/main" noChangeAspect="1"/>
             </wp:cNvGraphicFramePr>
@@ -40,7 +40,7 @@
                   <pic:spPr bwMode="auto">
                     <a:xfrm>
                       <a:off x="0" y="0"/>
-                      <a:ext cx="5943600" cy="4993640"/>
+                      <a:ext cx="5943600" cy="4819015"/>
                     </a:xfrm>
                     <a:prstGeom prst="rect">
                       <a:avLst/>

</xml_diff>